<commit_message>
Update Manual of Point Cloud Processing Software.docx
</commit_message>
<xml_diff>
--- a/Manual of Point Cloud Processing Software.docx
+++ b/Manual of Point Cloud Processing Software.docx
@@ -6,6 +6,7 @@
       <w:pPr>
         <w:jc w:val="center"/>
         <w:rPr>
+          <w:rFonts w:hint="eastAsia"/>
           <w:b/>
           <w:bCs/>
         </w:rPr>
@@ -23,6 +24,7 @@
     <w:p>
       <w:pPr>
         <w:rPr>
+          <w:rFonts w:hint="eastAsia"/>
           <w:b/>
           <w:bCs/>
         </w:rPr>
@@ -32,6 +34,7 @@
       <w:pPr>
         <w:jc w:val="center"/>
         <w:rPr>
+          <w:rFonts w:hint="eastAsia"/>
           <w:b/>
           <w:bCs/>
           <w:sz w:val="22"/>
@@ -52,6 +55,7 @@
       <w:pPr>
         <w:jc w:val="center"/>
         <w:rPr>
+          <w:rFonts w:hint="eastAsia"/>
           <w:b/>
           <w:bCs/>
           <w:sz w:val="22"/>
@@ -84,23 +88,25 @@
     <w:p>
       <w:pPr>
         <w:rPr>
-          <w:b/>
-          <w:bCs/>
-        </w:rPr>
-      </w:pPr>
-    </w:p>
-    <w:p>
-      <w:pPr>
-        <w:rPr>
-          <w:rFonts w:hint="eastAsia"/>
-          <w:b/>
-          <w:bCs/>
-        </w:rPr>
-      </w:pPr>
-    </w:p>
-    <w:p>
-      <w:pPr>
-        <w:rPr>
+          <w:rFonts w:hint="eastAsia"/>
+          <w:b/>
+          <w:bCs/>
+        </w:rPr>
+      </w:pPr>
+    </w:p>
+    <w:p>
+      <w:pPr>
+        <w:rPr>
+          <w:rFonts w:hint="eastAsia"/>
+          <w:b/>
+          <w:bCs/>
+        </w:rPr>
+      </w:pPr>
+    </w:p>
+    <w:p>
+      <w:pPr>
+        <w:rPr>
+          <w:rFonts w:hint="eastAsia"/>
           <w:b/>
           <w:bCs/>
         </w:rPr>
@@ -114,6 +120,11 @@
       </w:r>
     </w:p>
     <w:p>
+      <w:pPr>
+        <w:rPr>
+          <w:rFonts w:hint="eastAsia"/>
+        </w:rPr>
+      </w:pPr>
       <w:r>
         <w:t>This software provides a suite of point cloud processing tools. Each script operates independently and can be run separately. All scripts use standard or common libraries (</w:t>
       </w:r>
@@ -150,10 +161,17 @@
         <w:t>).</w:t>
       </w:r>
     </w:p>
-    <w:p/>
-    <w:p>
-      <w:pPr>
-        <w:rPr>
+    <w:p>
+      <w:pPr>
+        <w:rPr>
+          <w:rFonts w:hint="eastAsia"/>
+        </w:rPr>
+      </w:pPr>
+    </w:p>
+    <w:p>
+      <w:pPr>
+        <w:rPr>
+          <w:rFonts w:hint="eastAsia"/>
           <w:b/>
           <w:bCs/>
         </w:rPr>
@@ -172,6 +190,9 @@
           <w:ilvl w:val="0"/>
           <w:numId w:val="1"/>
         </w:numPr>
+        <w:rPr>
+          <w:rFonts w:hint="eastAsia"/>
+        </w:rPr>
       </w:pPr>
       <w:r>
         <w:rPr>
@@ -187,6 +208,9 @@
           <w:ilvl w:val="1"/>
           <w:numId w:val="1"/>
         </w:numPr>
+        <w:rPr>
+          <w:rFonts w:hint="eastAsia"/>
+        </w:rPr>
       </w:pPr>
       <w:r>
         <w:t>Each script launches a file selection dialog upon execution.</w:t>
@@ -198,6 +222,9 @@
           <w:ilvl w:val="1"/>
           <w:numId w:val="1"/>
         </w:numPr>
+        <w:rPr>
+          <w:rFonts w:hint="eastAsia"/>
+        </w:rPr>
       </w:pPr>
       <w:r>
         <w:t>Only .ply files are supported.</w:t>
@@ -209,6 +236,9 @@
           <w:ilvl w:val="0"/>
           <w:numId w:val="1"/>
         </w:numPr>
+        <w:rPr>
+          <w:rFonts w:hint="eastAsia"/>
+        </w:rPr>
       </w:pPr>
       <w:r>
         <w:rPr>
@@ -224,6 +254,9 @@
           <w:ilvl w:val="1"/>
           <w:numId w:val="1"/>
         </w:numPr>
+        <w:rPr>
+          <w:rFonts w:hint="eastAsia"/>
+        </w:rPr>
       </w:pPr>
       <w:r>
         <w:t>Processed files are saved in the same directory as the input file.</w:t>
@@ -235,33 +268,20 @@
           <w:ilvl w:val="1"/>
           <w:numId w:val="1"/>
         </w:numPr>
+        <w:rPr>
+          <w:rFonts w:hint="eastAsia"/>
+        </w:rPr>
       </w:pPr>
       <w:r>
         <w:t>Output filenames follow the pattern: [</w:t>
       </w:r>
       <w:proofErr w:type="spellStart"/>
       <w:r>
-        <w:t>original_</w:t>
-      </w:r>
-      <w:proofErr w:type="gramStart"/>
-      <w:r>
-        <w:t>filename</w:t>
-      </w:r>
-      <w:proofErr w:type="spellEnd"/>
-      <w:r>
-        <w:t>]_</w:t>
-      </w:r>
-      <w:proofErr w:type="gramEnd"/>
-      <w:r>
-        <w:t>[suffix</w:t>
-      </w:r>
-      <w:proofErr w:type="gramStart"/>
-      <w:r>
-        <w:t>].ply</w:t>
-      </w:r>
-      <w:proofErr w:type="gramEnd"/>
-      <w:r>
-        <w:t>.</w:t>
+        <w:t>original_filename</w:t>
+      </w:r>
+      <w:proofErr w:type="spellEnd"/>
+      <w:r>
+        <w:t>]_[suffix].ply.</w:t>
       </w:r>
     </w:p>
     <w:p>
@@ -270,6 +290,9 @@
           <w:ilvl w:val="0"/>
           <w:numId w:val="1"/>
         </w:numPr>
+        <w:rPr>
+          <w:rFonts w:hint="eastAsia"/>
+        </w:rPr>
       </w:pPr>
       <w:r>
         <w:rPr>
@@ -285,15 +308,25 @@
           <w:ilvl w:val="1"/>
           <w:numId w:val="1"/>
         </w:numPr>
+        <w:rPr>
+          <w:rFonts w:hint="eastAsia"/>
+        </w:rPr>
       </w:pPr>
       <w:r>
         <w:t>Where specified, visualization is enabled by default.</w:t>
       </w:r>
     </w:p>
-    <w:p/>
-    <w:p>
-      <w:pPr>
-        <w:rPr>
+    <w:p>
+      <w:pPr>
+        <w:rPr>
+          <w:rFonts w:hint="eastAsia"/>
+        </w:rPr>
+      </w:pPr>
+    </w:p>
+    <w:p>
+      <w:pPr>
+        <w:rPr>
+          <w:rFonts w:hint="eastAsia"/>
           <w:b/>
           <w:bCs/>
         </w:rPr>
@@ -309,6 +342,7 @@
     <w:p>
       <w:pPr>
         <w:rPr>
+          <w:rFonts w:hint="eastAsia"/>
           <w:b/>
           <w:bCs/>
         </w:rPr>
@@ -322,6 +356,11 @@
       </w:r>
     </w:p>
     <w:p>
+      <w:pPr>
+        <w:rPr>
+          <w:rFonts w:hint="eastAsia"/>
+        </w:rPr>
+      </w:pPr>
       <w:r>
         <w:rPr>
           <w:b/>
@@ -334,6 +373,11 @@
       </w:r>
     </w:p>
     <w:p>
+      <w:pPr>
+        <w:rPr>
+          <w:rFonts w:hint="eastAsia"/>
+        </w:rPr>
+      </w:pPr>
       <w:r>
         <w:rPr>
           <w:b/>
@@ -347,6 +391,11 @@
       </w:r>
     </w:p>
     <w:p>
+      <w:pPr>
+        <w:rPr>
+          <w:rFonts w:hint="eastAsia"/>
+        </w:rPr>
+      </w:pPr>
       <w:r>
         <w:rPr>
           <w:b/>
@@ -361,6 +410,9 @@
           <w:ilvl w:val="0"/>
           <w:numId w:val="2"/>
         </w:numPr>
+        <w:rPr>
+          <w:rFonts w:hint="eastAsia"/>
+        </w:rPr>
       </w:pPr>
       <w:r>
         <w:t>xl: Left bound (X-min)</w:t>
@@ -372,6 +424,9 @@
           <w:ilvl w:val="0"/>
           <w:numId w:val="2"/>
         </w:numPr>
+        <w:rPr>
+          <w:rFonts w:hint="eastAsia"/>
+        </w:rPr>
       </w:pPr>
       <w:proofErr w:type="spellStart"/>
       <w:r>
@@ -388,6 +443,9 @@
           <w:ilvl w:val="0"/>
           <w:numId w:val="2"/>
         </w:numPr>
+        <w:rPr>
+          <w:rFonts w:hint="eastAsia"/>
+        </w:rPr>
       </w:pPr>
       <w:proofErr w:type="spellStart"/>
       <w:r>
@@ -404,6 +462,9 @@
           <w:ilvl w:val="0"/>
           <w:numId w:val="2"/>
         </w:numPr>
+        <w:rPr>
+          <w:rFonts w:hint="eastAsia"/>
+        </w:rPr>
       </w:pPr>
       <w:r>
         <w:t>yr: Right bound (Y-max)</w:t>
@@ -415,6 +476,9 @@
           <w:ilvl w:val="0"/>
           <w:numId w:val="2"/>
         </w:numPr>
+        <w:rPr>
+          <w:rFonts w:hint="eastAsia"/>
+        </w:rPr>
       </w:pPr>
       <w:proofErr w:type="spellStart"/>
       <w:r>
@@ -431,6 +495,9 @@
           <w:ilvl w:val="0"/>
           <w:numId w:val="2"/>
         </w:numPr>
+        <w:rPr>
+          <w:rFonts w:hint="eastAsia"/>
+        </w:rPr>
       </w:pPr>
       <w:proofErr w:type="spellStart"/>
       <w:r>
@@ -442,6 +509,11 @@
       </w:r>
     </w:p>
     <w:p>
+      <w:pPr>
+        <w:rPr>
+          <w:rFonts w:hint="eastAsia"/>
+        </w:rPr>
+      </w:pPr>
       <w:r>
         <w:rPr>
           <w:b/>
@@ -456,6 +528,9 @@
           <w:ilvl w:val="0"/>
           <w:numId w:val="3"/>
         </w:numPr>
+        <w:rPr>
+          <w:rFonts w:hint="eastAsia"/>
+        </w:rPr>
       </w:pPr>
       <w:r>
         <w:t>Select a .ply file via dialog.</w:t>
@@ -467,6 +542,9 @@
           <w:ilvl w:val="0"/>
           <w:numId w:val="3"/>
         </w:numPr>
+        <w:rPr>
+          <w:rFonts w:hint="eastAsia"/>
+        </w:rPr>
       </w:pPr>
       <w:r>
         <w:t>Enter the six bounding box parameters.</w:t>
@@ -478,6 +556,9 @@
           <w:ilvl w:val="0"/>
           <w:numId w:val="3"/>
         </w:numPr>
+        <w:rPr>
+          <w:rFonts w:hint="eastAsia"/>
+        </w:rPr>
       </w:pPr>
       <w:r>
         <w:t>The point cloud and bounding box are displayed (visualization is default).</w:t>
@@ -489,12 +570,20 @@
           <w:ilvl w:val="0"/>
           <w:numId w:val="3"/>
         </w:numPr>
+        <w:rPr>
+          <w:rFonts w:hint="eastAsia"/>
+        </w:rPr>
       </w:pPr>
       <w:r>
         <w:t>Points inside the box are retained.</w:t>
       </w:r>
     </w:p>
     <w:p>
+      <w:pPr>
+        <w:rPr>
+          <w:rFonts w:hint="eastAsia"/>
+        </w:rPr>
+      </w:pPr>
       <w:r>
         <w:rPr>
           <w:b/>
@@ -508,11 +597,7 @@
       </w:r>
       <w:proofErr w:type="spellStart"/>
       <w:r>
-        <w:t>input_</w:t>
-      </w:r>
-      <w:proofErr w:type="gramStart"/>
-      <w:r>
-        <w:t>filename</w:t>
+        <w:t>input_filename</w:t>
       </w:r>
       <w:proofErr w:type="spellEnd"/>
       <w:r>
@@ -523,12 +608,18 @@
         <w:t>Boxrocess.ply</w:t>
       </w:r>
       <w:proofErr w:type="spellEnd"/>
-      <w:proofErr w:type="gramEnd"/>
-    </w:p>
-    <w:p/>
-    <w:p>
-      <w:pPr>
-        <w:rPr>
+    </w:p>
+    <w:p>
+      <w:pPr>
+        <w:rPr>
+          <w:rFonts w:hint="eastAsia"/>
+        </w:rPr>
+      </w:pPr>
+    </w:p>
+    <w:p>
+      <w:pPr>
+        <w:rPr>
+          <w:rFonts w:hint="eastAsia"/>
           <w:b/>
           <w:bCs/>
         </w:rPr>
@@ -558,6 +649,11 @@
       </w:r>
     </w:p>
     <w:p>
+      <w:pPr>
+        <w:rPr>
+          <w:rFonts w:hint="eastAsia"/>
+        </w:rPr>
+      </w:pPr>
       <w:r>
         <w:rPr>
           <w:b/>
@@ -571,6 +667,11 @@
       </w:r>
     </w:p>
     <w:p>
+      <w:pPr>
+        <w:rPr>
+          <w:rFonts w:hint="eastAsia"/>
+        </w:rPr>
+      </w:pPr>
       <w:r>
         <w:rPr>
           <w:b/>
@@ -592,6 +693,11 @@
       </w:r>
     </w:p>
     <w:p>
+      <w:pPr>
+        <w:rPr>
+          <w:rFonts w:hint="eastAsia"/>
+        </w:rPr>
+      </w:pPr>
       <w:r>
         <w:rPr>
           <w:b/>
@@ -637,6 +743,11 @@
       </w:r>
     </w:p>
     <w:p>
+      <w:pPr>
+        <w:rPr>
+          <w:rFonts w:hint="eastAsia"/>
+        </w:rPr>
+      </w:pPr>
       <w:r>
         <w:rPr>
           <w:b/>
@@ -657,6 +768,11 @@
       </w:r>
     </w:p>
     <w:p>
+      <w:pPr>
+        <w:rPr>
+          <w:rFonts w:hint="eastAsia"/>
+        </w:rPr>
+      </w:pPr>
       <w:r>
         <w:rPr>
           <w:b/>
@@ -678,6 +794,11 @@
       </w:r>
     </w:p>
     <w:p>
+      <w:pPr>
+        <w:rPr>
+          <w:rFonts w:hint="eastAsia"/>
+        </w:rPr>
+      </w:pPr>
       <w:r>
         <w:rPr>
           <w:b/>
@@ -692,6 +813,9 @@
           <w:ilvl w:val="0"/>
           <w:numId w:val="4"/>
         </w:numPr>
+        <w:rPr>
+          <w:rFonts w:hint="eastAsia"/>
+        </w:rPr>
       </w:pPr>
       <w:r>
         <w:t>Select a .ply file.</w:t>
@@ -703,6 +827,9 @@
           <w:ilvl w:val="0"/>
           <w:numId w:val="4"/>
         </w:numPr>
+        <w:rPr>
+          <w:rFonts w:hint="eastAsia"/>
+        </w:rPr>
       </w:pPr>
       <w:r>
         <w:t xml:space="preserve">The script calculates </w:t>
@@ -717,6 +844,11 @@
       </w:r>
     </w:p>
     <w:p>
+      <w:pPr>
+        <w:rPr>
+          <w:rFonts w:hint="eastAsia"/>
+        </w:rPr>
+      </w:pPr>
       <w:r>
         <w:rPr>
           <w:b/>
@@ -730,11 +862,7 @@
       </w:r>
       <w:proofErr w:type="spellStart"/>
       <w:r>
-        <w:t>input_</w:t>
-      </w:r>
-      <w:proofErr w:type="gramStart"/>
-      <w:r>
-        <w:t>filename</w:t>
+        <w:t>input_filename</w:t>
       </w:r>
       <w:proofErr w:type="spellEnd"/>
       <w:r>
@@ -745,12 +873,18 @@
         <w:t>ExGFiltered.ply</w:t>
       </w:r>
       <w:proofErr w:type="spellEnd"/>
-      <w:proofErr w:type="gramEnd"/>
-    </w:p>
-    <w:p/>
-    <w:p>
-      <w:pPr>
-        <w:rPr>
+    </w:p>
+    <w:p>
+      <w:pPr>
+        <w:rPr>
+          <w:rFonts w:hint="eastAsia"/>
+        </w:rPr>
+      </w:pPr>
+    </w:p>
+    <w:p>
+      <w:pPr>
+        <w:rPr>
+          <w:rFonts w:hint="eastAsia"/>
           <w:b/>
           <w:bCs/>
         </w:rPr>
@@ -764,6 +898,11 @@
       </w:r>
     </w:p>
     <w:p>
+      <w:pPr>
+        <w:rPr>
+          <w:rFonts w:hint="eastAsia"/>
+        </w:rPr>
+      </w:pPr>
       <w:r>
         <w:rPr>
           <w:b/>
@@ -776,6 +915,11 @@
       </w:r>
     </w:p>
     <w:p>
+      <w:pPr>
+        <w:rPr>
+          <w:rFonts w:hint="eastAsia"/>
+        </w:rPr>
+      </w:pPr>
       <w:r>
         <w:rPr>
           <w:b/>
@@ -797,6 +941,11 @@
       </w:r>
     </w:p>
     <w:p>
+      <w:pPr>
+        <w:rPr>
+          <w:rFonts w:hint="eastAsia"/>
+        </w:rPr>
+      </w:pPr>
       <w:r>
         <w:rPr>
           <w:b/>
@@ -811,6 +960,9 @@
           <w:ilvl w:val="0"/>
           <w:numId w:val="5"/>
         </w:numPr>
+        <w:rPr>
+          <w:rFonts w:hint="eastAsia"/>
+        </w:rPr>
       </w:pPr>
       <w:proofErr w:type="spellStart"/>
       <w:r>
@@ -835,6 +987,9 @@
           <w:ilvl w:val="0"/>
           <w:numId w:val="5"/>
         </w:numPr>
+        <w:rPr>
+          <w:rFonts w:hint="eastAsia"/>
+        </w:rPr>
       </w:pPr>
       <w:proofErr w:type="spellStart"/>
       <w:r>
@@ -854,6 +1009,11 @@
       </w:r>
     </w:p>
     <w:p>
+      <w:pPr>
+        <w:rPr>
+          <w:rFonts w:hint="eastAsia"/>
+        </w:rPr>
+      </w:pPr>
       <w:r>
         <w:rPr>
           <w:b/>
@@ -891,6 +1051,11 @@
       </w:r>
     </w:p>
     <w:p>
+      <w:pPr>
+        <w:rPr>
+          <w:rFonts w:hint="eastAsia"/>
+        </w:rPr>
+      </w:pPr>
       <w:r>
         <w:rPr>
           <w:b/>
@@ -905,6 +1070,9 @@
           <w:ilvl w:val="0"/>
           <w:numId w:val="6"/>
         </w:numPr>
+        <w:rPr>
+          <w:rFonts w:hint="eastAsia"/>
+        </w:rPr>
       </w:pPr>
       <w:r>
         <w:t>Select a .ply file.</w:t>
@@ -916,6 +1084,9 @@
           <w:ilvl w:val="0"/>
           <w:numId w:val="6"/>
         </w:numPr>
+        <w:rPr>
+          <w:rFonts w:hint="eastAsia"/>
+        </w:rPr>
       </w:pPr>
       <w:r>
         <w:t>Manually input </w:t>
@@ -938,6 +1109,11 @@
       </w:r>
     </w:p>
     <w:p>
+      <w:pPr>
+        <w:rPr>
+          <w:rFonts w:hint="eastAsia"/>
+        </w:rPr>
+      </w:pPr>
       <w:r>
         <w:rPr>
           <w:b/>
@@ -951,11 +1127,7 @@
       </w:r>
       <w:proofErr w:type="spellStart"/>
       <w:r>
-        <w:t>input_</w:t>
-      </w:r>
-      <w:proofErr w:type="gramStart"/>
-      <w:r>
-        <w:t>filename</w:t>
+        <w:t>input_filename</w:t>
       </w:r>
       <w:proofErr w:type="spellEnd"/>
       <w:r>
@@ -966,12 +1138,18 @@
         <w:t>StatDenoised.ply</w:t>
       </w:r>
       <w:proofErr w:type="spellEnd"/>
-      <w:proofErr w:type="gramEnd"/>
-    </w:p>
-    <w:p/>
-    <w:p>
-      <w:pPr>
-        <w:rPr>
+    </w:p>
+    <w:p>
+      <w:pPr>
+        <w:rPr>
+          <w:rFonts w:hint="eastAsia"/>
+        </w:rPr>
+      </w:pPr>
+    </w:p>
+    <w:p>
+      <w:pPr>
+        <w:rPr>
+          <w:rFonts w:hint="eastAsia"/>
           <w:b/>
           <w:bCs/>
         </w:rPr>
@@ -994,6 +1172,11 @@
       <w:proofErr w:type="spellEnd"/>
     </w:p>
     <w:p>
+      <w:pPr>
+        <w:rPr>
+          <w:rFonts w:hint="eastAsia"/>
+        </w:rPr>
+      </w:pPr>
       <w:r>
         <w:rPr>
           <w:b/>
@@ -1006,6 +1189,11 @@
       </w:r>
     </w:p>
     <w:p>
+      <w:pPr>
+        <w:rPr>
+          <w:rFonts w:hint="eastAsia"/>
+        </w:rPr>
+      </w:pPr>
       <w:r>
         <w:rPr>
           <w:b/>
@@ -1027,6 +1215,11 @@
       </w:r>
     </w:p>
     <w:p>
+      <w:pPr>
+        <w:rPr>
+          <w:rFonts w:hint="eastAsia"/>
+        </w:rPr>
+      </w:pPr>
       <w:r>
         <w:rPr>
           <w:b/>
@@ -1041,6 +1234,9 @@
           <w:ilvl w:val="0"/>
           <w:numId w:val="7"/>
         </w:numPr>
+        <w:rPr>
+          <w:rFonts w:hint="eastAsia"/>
+        </w:rPr>
       </w:pPr>
       <w:proofErr w:type="spellStart"/>
       <w:r>
@@ -1052,6 +1248,11 @@
       </w:r>
     </w:p>
     <w:p>
+      <w:pPr>
+        <w:rPr>
+          <w:rFonts w:hint="eastAsia"/>
+        </w:rPr>
+      </w:pPr>
       <w:r>
         <w:rPr>
           <w:b/>
@@ -1073,6 +1274,11 @@
       </w:r>
     </w:p>
     <w:p>
+      <w:pPr>
+        <w:rPr>
+          <w:rFonts w:hint="eastAsia"/>
+        </w:rPr>
+      </w:pPr>
       <w:r>
         <w:rPr>
           <w:b/>
@@ -1087,6 +1293,9 @@
           <w:ilvl w:val="0"/>
           <w:numId w:val="8"/>
         </w:numPr>
+        <w:rPr>
+          <w:rFonts w:hint="eastAsia"/>
+        </w:rPr>
       </w:pPr>
       <w:r>
         <w:t>Select a .ply file.</w:t>
@@ -1098,6 +1307,9 @@
           <w:ilvl w:val="0"/>
           <w:numId w:val="8"/>
         </w:numPr>
+        <w:rPr>
+          <w:rFonts w:hint="eastAsia"/>
+        </w:rPr>
       </w:pPr>
       <w:r>
         <w:lastRenderedPageBreak/>
@@ -1105,6 +1317,11 @@
       </w:r>
     </w:p>
     <w:p>
+      <w:pPr>
+        <w:rPr>
+          <w:rFonts w:hint="eastAsia"/>
+        </w:rPr>
+      </w:pPr>
       <w:r>
         <w:rPr>
           <w:b/>
@@ -1118,27 +1335,15 @@
       </w:r>
       <w:proofErr w:type="spellStart"/>
       <w:r>
-        <w:t>input_</w:t>
-      </w:r>
-      <w:proofErr w:type="gramStart"/>
-      <w:r>
-        <w:t>filename</w:t>
-      </w:r>
-      <w:proofErr w:type="spellEnd"/>
-      <w:r>
-        <w:t>]_</w:t>
-      </w:r>
-      <w:proofErr w:type="gramEnd"/>
-      <w:r>
-        <w:t>Voxel{</w:t>
-      </w:r>
-      <w:proofErr w:type="spellStart"/>
-      <w:r>
-        <w:t>voxel_</w:t>
-      </w:r>
-      <w:proofErr w:type="gramStart"/>
-      <w:r>
-        <w:t>cm</w:t>
+        <w:t>input_filename</w:t>
+      </w:r>
+      <w:proofErr w:type="spellEnd"/>
+      <w:r>
+        <w:t>]_Voxel{</w:t>
+      </w:r>
+      <w:proofErr w:type="spellStart"/>
+      <w:r>
+        <w:t>voxel_cm</w:t>
       </w:r>
       <w:proofErr w:type="spellEnd"/>
       <w:r>
@@ -1149,7 +1354,6 @@
         <w:t>cm.ply</w:t>
       </w:r>
       <w:proofErr w:type="spellEnd"/>
-      <w:proofErr w:type="gramEnd"/>
       <w:r>
         <w:br/>
         <w:t>(Note: </w:t>
@@ -1163,10 +1367,17 @@
         <w:t> is the voxel size converted to centimeters for the filename.)</w:t>
       </w:r>
     </w:p>
-    <w:p/>
-    <w:p>
-      <w:pPr>
-        <w:rPr>
+    <w:p>
+      <w:pPr>
+        <w:rPr>
+          <w:rFonts w:hint="eastAsia"/>
+        </w:rPr>
+      </w:pPr>
+    </w:p>
+    <w:p>
+      <w:pPr>
+        <w:rPr>
+          <w:rFonts w:hint="eastAsia"/>
           <w:b/>
           <w:bCs/>
         </w:rPr>
@@ -1180,6 +1391,11 @@
       </w:r>
     </w:p>
     <w:p>
+      <w:pPr>
+        <w:rPr>
+          <w:rFonts w:hint="eastAsia"/>
+        </w:rPr>
+      </w:pPr>
       <w:r>
         <w:rPr>
           <w:b/>
@@ -1192,6 +1408,11 @@
       </w:r>
     </w:p>
     <w:p>
+      <w:pPr>
+        <w:rPr>
+          <w:rFonts w:hint="eastAsia"/>
+        </w:rPr>
+      </w:pPr>
       <w:r>
         <w:rPr>
           <w:b/>
@@ -1205,6 +1426,11 @@
       </w:r>
     </w:p>
     <w:p>
+      <w:pPr>
+        <w:rPr>
+          <w:rFonts w:hint="eastAsia"/>
+        </w:rPr>
+      </w:pPr>
       <w:r>
         <w:rPr>
           <w:b/>
@@ -1219,6 +1445,9 @@
           <w:ilvl w:val="0"/>
           <w:numId w:val="9"/>
         </w:numPr>
+        <w:rPr>
+          <w:rFonts w:hint="eastAsia"/>
+        </w:rPr>
       </w:pPr>
       <w:r>
         <w:t>eps: Neighborhood distance.</w:t>
@@ -1230,6 +1459,9 @@
           <w:ilvl w:val="0"/>
           <w:numId w:val="9"/>
         </w:numPr>
+        <w:rPr>
+          <w:rFonts w:hint="eastAsia"/>
+        </w:rPr>
       </w:pPr>
       <w:proofErr w:type="spellStart"/>
       <w:r>
@@ -1246,12 +1478,20 @@
           <w:ilvl w:val="0"/>
           <w:numId w:val="9"/>
         </w:numPr>
+        <w:rPr>
+          <w:rFonts w:hint="eastAsia"/>
+        </w:rPr>
       </w:pPr>
       <w:r>
         <w:t>limit: Minimum cluster size to retain (default example: 100).</w:t>
       </w:r>
     </w:p>
     <w:p>
+      <w:pPr>
+        <w:rPr>
+          <w:rFonts w:hint="eastAsia"/>
+        </w:rPr>
+      </w:pPr>
       <w:r>
         <w:rPr>
           <w:b/>
@@ -1266,6 +1506,9 @@
           <w:ilvl w:val="0"/>
           <w:numId w:val="10"/>
         </w:numPr>
+        <w:rPr>
+          <w:rFonts w:hint="eastAsia"/>
+        </w:rPr>
       </w:pPr>
       <w:r>
         <w:t>Clusters with fewer than limit points are removed.</w:t>
@@ -1277,12 +1520,20 @@
           <w:ilvl w:val="0"/>
           <w:numId w:val="10"/>
         </w:numPr>
+        <w:rPr>
+          <w:rFonts w:hint="eastAsia"/>
+        </w:rPr>
       </w:pPr>
       <w:r>
         <w:t>If all "large" clusters together contain fewer than limit points, the largest cluster is retained (even if ≤ limit) to avoid empty results.</w:t>
       </w:r>
     </w:p>
     <w:p>
+      <w:pPr>
+        <w:rPr>
+          <w:rFonts w:hint="eastAsia"/>
+        </w:rPr>
+      </w:pPr>
       <w:r>
         <w:rPr>
           <w:b/>
@@ -1297,6 +1548,9 @@
           <w:ilvl w:val="0"/>
           <w:numId w:val="11"/>
         </w:numPr>
+        <w:rPr>
+          <w:rFonts w:hint="eastAsia"/>
+        </w:rPr>
       </w:pPr>
       <w:r>
         <w:t>Select a .ply file.</w:t>
@@ -1308,6 +1562,9 @@
           <w:ilvl w:val="0"/>
           <w:numId w:val="11"/>
         </w:numPr>
+        <w:rPr>
+          <w:rFonts w:hint="eastAsia"/>
+        </w:rPr>
       </w:pPr>
       <w:r>
         <w:t>Input eps and </w:t>
@@ -1322,6 +1579,11 @@
       </w:r>
     </w:p>
     <w:p>
+      <w:pPr>
+        <w:rPr>
+          <w:rFonts w:hint="eastAsia"/>
+        </w:rPr>
+      </w:pPr>
       <w:r>
         <w:rPr>
           <w:b/>
@@ -1335,11 +1597,7 @@
       </w:r>
       <w:proofErr w:type="spellStart"/>
       <w:r>
-        <w:t>input_</w:t>
-      </w:r>
-      <w:proofErr w:type="gramStart"/>
-      <w:r>
-        <w:t>filename</w:t>
+        <w:t>input_filename</w:t>
       </w:r>
       <w:proofErr w:type="spellEnd"/>
       <w:r>
@@ -1350,12 +1608,18 @@
         <w:t>DBSCANFiltered.ply</w:t>
       </w:r>
       <w:proofErr w:type="spellEnd"/>
-      <w:proofErr w:type="gramEnd"/>
-    </w:p>
-    <w:p/>
-    <w:p>
-      <w:pPr>
-        <w:rPr>
+    </w:p>
+    <w:p>
+      <w:pPr>
+        <w:rPr>
+          <w:rFonts w:hint="eastAsia"/>
+        </w:rPr>
+      </w:pPr>
+    </w:p>
+    <w:p>
+      <w:pPr>
+        <w:rPr>
+          <w:rFonts w:hint="eastAsia"/>
           <w:b/>
           <w:bCs/>
         </w:rPr>
@@ -1369,6 +1633,11 @@
       </w:r>
     </w:p>
     <w:p>
+      <w:pPr>
+        <w:rPr>
+          <w:rFonts w:hint="eastAsia"/>
+        </w:rPr>
+      </w:pPr>
       <w:r>
         <w:rPr>
           <w:b/>
@@ -1381,6 +1650,11 @@
       </w:r>
     </w:p>
     <w:p>
+      <w:pPr>
+        <w:rPr>
+          <w:rFonts w:hint="eastAsia"/>
+        </w:rPr>
+      </w:pPr>
       <w:r>
         <w:rPr>
           <w:b/>
@@ -1394,6 +1668,11 @@
       </w:r>
     </w:p>
     <w:p>
+      <w:pPr>
+        <w:rPr>
+          <w:rFonts w:hint="eastAsia"/>
+        </w:rPr>
+      </w:pPr>
       <w:r>
         <w:rPr>
           <w:b/>
@@ -1411,6 +1690,11 @@
       </w:r>
     </w:p>
     <w:p>
+      <w:pPr>
+        <w:rPr>
+          <w:rFonts w:hint="eastAsia"/>
+        </w:rPr>
+      </w:pPr>
       <w:r>
         <w:rPr>
           <w:b/>
@@ -1425,6 +1709,9 @@
           <w:ilvl w:val="0"/>
           <w:numId w:val="12"/>
         </w:numPr>
+        <w:rPr>
+          <w:rFonts w:hint="eastAsia"/>
+        </w:rPr>
       </w:pPr>
       <w:r>
         <w:t>Select a clustered or segmented .ply file.</w:t>
@@ -1436,12 +1723,20 @@
           <w:ilvl w:val="0"/>
           <w:numId w:val="12"/>
         </w:numPr>
+        <w:rPr>
+          <w:rFonts w:hint="eastAsia"/>
+        </w:rPr>
       </w:pPr>
       <w:r>
         <w:t>The script computes the COV per cluster/plant.</w:t>
       </w:r>
     </w:p>
     <w:p>
+      <w:pPr>
+        <w:rPr>
+          <w:rFonts w:hint="eastAsia"/>
+        </w:rPr>
+      </w:pPr>
       <w:r>
         <w:rPr>
           <w:b/>
@@ -1454,10 +1749,17 @@
         <w:t>Results are printed or saved as specified in the implementation (exact output format depends on internal script logic).</w:t>
       </w:r>
     </w:p>
-    <w:p/>
-    <w:p>
-      <w:pPr>
-        <w:rPr>
+    <w:p>
+      <w:pPr>
+        <w:rPr>
+          <w:rFonts w:hint="eastAsia"/>
+        </w:rPr>
+      </w:pPr>
+    </w:p>
+    <w:p>
+      <w:pPr>
+        <w:rPr>
+          <w:rFonts w:hint="eastAsia"/>
           <w:b/>
           <w:bCs/>
         </w:rPr>
@@ -1476,6 +1778,9 @@
           <w:ilvl w:val="0"/>
           <w:numId w:val="13"/>
         </w:numPr>
+        <w:rPr>
+          <w:rFonts w:hint="eastAsia"/>
+        </w:rPr>
       </w:pPr>
       <w:r>
         <w:t>All modules assume .ply files contain the required attributes (e.g., color channels for Color_exg.py).</w:t>
@@ -1487,6 +1792,9 @@
           <w:ilvl w:val="0"/>
           <w:numId w:val="13"/>
         </w:numPr>
+        <w:rPr>
+          <w:rFonts w:hint="eastAsia"/>
+        </w:rPr>
       </w:pPr>
       <w:r>
         <w:t>Visualization (where applicable) can be disabled by modifying the script.</w:t>
@@ -1498,13 +1806,532 @@
           <w:ilvl w:val="0"/>
           <w:numId w:val="13"/>
         </w:numPr>
-        <w:rPr>
-          <w:rFonts w:hint="eastAsia"/>
-        </w:rPr>
       </w:pPr>
       <w:r>
         <w:t>Default threshold/parameter values are examples; users can adjust them during execution.</w:t>
       </w:r>
+    </w:p>
+    <w:p/>
+    <w:p>
+      <w:r>
+        <w:rPr>
+          <w:b/>
+          <w:bCs/>
+        </w:rPr>
+        <w:t>Methodology</w:t>
+      </w:r>
+    </w:p>
+    <w:p>
+      <w:r>
+        <w:rPr>
+          <w:b/>
+          <w:bCs/>
+        </w:rPr>
+        <w:t>3D Point Cloud Analysis Pipeline for Arabidopsis Thaliana</w:t>
+      </w:r>
+    </w:p>
+    <w:p>
+      <w:r>
+        <w:t>The analysis of Arabidopsis thaliana three-dimensional (3D) point clouds was performed using a custom processing pipeline comprised of six sequential modular scripts. Each module, developed in Python, addresses a specific processing task, and their combined execution facilitates the extraction of quantifiable plant structural traits from raw 3D scan data. The pipeline leverages standard libraries including open3d, </w:t>
+      </w:r>
+      <w:proofErr w:type="spellStart"/>
+      <w:r>
+        <w:t>numpy</w:t>
+      </w:r>
+      <w:proofErr w:type="spellEnd"/>
+      <w:r>
+        <w:t>, and </w:t>
+      </w:r>
+      <w:proofErr w:type="spellStart"/>
+      <w:r>
+        <w:t>plyfile</w:t>
+      </w:r>
+      <w:proofErr w:type="spellEnd"/>
+      <w:r>
+        <w:t> for core computations and </w:t>
+      </w:r>
+      <w:proofErr w:type="spellStart"/>
+      <w:r>
+        <w:t>tkinter</w:t>
+      </w:r>
+      <w:proofErr w:type="spellEnd"/>
+      <w:r>
+        <w:t> for graphical user interaction. The general workflow for any input .ply file involves interactive file selection via a dialog box, parameter configuration (either predefined or user-input), processing execution, and automatic saving of the output file in the same directory as the input, with a descriptive suffix appended to the original filename.</w:t>
+      </w:r>
+    </w:p>
+    <w:p>
+      <w:r>
+        <w:rPr>
+          <w:b/>
+          <w:bCs/>
+        </w:rPr>
+        <w:t>1. Data Loading and Preprocessing</w:t>
+      </w:r>
+      <w:r>
+        <w:br/>
+        <w:t>Individual .ply files containing plant point clouds were loaded into the pipeline. Each point within the cloud was defined by nine attributes: three spatial coordinates (x, y, z), three normal vector components (</w:t>
+      </w:r>
+      <w:proofErr w:type="spellStart"/>
+      <w:r>
+        <w:t>nx</w:t>
+      </w:r>
+      <w:proofErr w:type="spellEnd"/>
+      <w:r>
+        <w:t xml:space="preserve">, </w:t>
+      </w:r>
+      <w:proofErr w:type="spellStart"/>
+      <w:r>
+        <w:t>ny</w:t>
+      </w:r>
+      <w:proofErr w:type="spellEnd"/>
+      <w:r>
+        <w:t xml:space="preserve">, </w:t>
+      </w:r>
+      <w:proofErr w:type="spellStart"/>
+      <w:r>
+        <w:t>nz</w:t>
+      </w:r>
+      <w:proofErr w:type="spellEnd"/>
+      <w:r>
+        <w:t>), and three RGB color values (red, green, blue), corresponding to columns 0–8, respectively, in the data array.</w:t>
+      </w:r>
+    </w:p>
+    <w:p>
+      <w:r>
+        <w:rPr>
+          <w:b/>
+          <w:bCs/>
+        </w:rPr>
+        <w:t>2. Region of Interest Delineation via Bounding Box Cropping</w:t>
+      </w:r>
+      <w:r>
+        <w:br/>
+        <w:t>To isolate the primary plant structure from the background and scanning artifacts, a 3D bounding box crop was applied using the Box_process.py module. The cropping region was defined by six parameters: left (xl), right (</w:t>
+      </w:r>
+      <w:proofErr w:type="spellStart"/>
+      <w:r>
+        <w:t>xr</w:t>
+      </w:r>
+      <w:proofErr w:type="spellEnd"/>
+      <w:r>
+        <w:t>), and lower (</w:t>
+      </w:r>
+      <w:proofErr w:type="spellStart"/>
+      <w:r>
+        <w:t>yl</w:t>
+      </w:r>
+      <w:proofErr w:type="spellEnd"/>
+      <w:r>
+        <w:t>), upper (yr) bounds in the horizontal plane, and down (</w:t>
+      </w:r>
+      <w:proofErr w:type="spellStart"/>
+      <w:r>
+        <w:t>zd</w:t>
+      </w:r>
+      <w:proofErr w:type="spellEnd"/>
+      <w:r>
+        <w:t>), up (</w:t>
+      </w:r>
+      <w:proofErr w:type="spellStart"/>
+      <w:r>
+        <w:t>zu</w:t>
+      </w:r>
+      <w:proofErr w:type="spellEnd"/>
+      <w:r>
+        <w:t>) bounds in the vertical axis. The module provided immediate visual feedback by rendering the original point cloud superimposed with a wireframe representation of the defined bounding box. All points residing outside the defined Cartesian volume {x ∈ [-xl, </w:t>
+      </w:r>
+      <w:proofErr w:type="spellStart"/>
+      <w:r>
+        <w:t>xr</w:t>
+      </w:r>
+      <w:proofErr w:type="spellEnd"/>
+      <w:r>
+        <w:t>], y ∈ [-</w:t>
+      </w:r>
+      <w:proofErr w:type="spellStart"/>
+      <w:r>
+        <w:t>yl</w:t>
+      </w:r>
+      <w:proofErr w:type="spellEnd"/>
+      <w:r>
+        <w:t>, yr], z ∈ [</w:t>
+      </w:r>
+      <w:proofErr w:type="spellStart"/>
+      <w:r>
+        <w:t>zd</w:t>
+      </w:r>
+      <w:proofErr w:type="spellEnd"/>
+      <w:r>
+        <w:t>, </w:t>
+      </w:r>
+      <w:proofErr w:type="spellStart"/>
+      <w:r>
+        <w:t>zu</w:t>
+      </w:r>
+      <w:proofErr w:type="spellEnd"/>
+      <w:r>
+        <w:t>]} were subsequently removed. The cropped point cloud was saved for subsequent analysis.</w:t>
+      </w:r>
+    </w:p>
+    <w:p>
+      <w:r>
+        <w:rPr>
+          <w:b/>
+          <w:bCs/>
+        </w:rPr>
+        <w:t>3. Vegetation Segmentation Using Excess Green (</w:t>
+      </w:r>
+      <w:proofErr w:type="spellStart"/>
+      <w:r>
+        <w:rPr>
+          <w:b/>
+          <w:bCs/>
+        </w:rPr>
+        <w:t>ExG</w:t>
+      </w:r>
+      <w:proofErr w:type="spellEnd"/>
+      <w:r>
+        <w:rPr>
+          <w:b/>
+          <w:bCs/>
+        </w:rPr>
+        <w:t>) Index</w:t>
+      </w:r>
+      <w:r>
+        <w:br/>
+        <w:t>Following spatial cropping, a color-based segmentation step was performed to distinguish photosynthetic plant material from non-vegetative components (e.g., soil, potting medium, labels). The Color_exg.py module calculated the Excess Green (</w:t>
+      </w:r>
+      <w:proofErr w:type="spellStart"/>
+      <w:r>
+        <w:t>ExG</w:t>
+      </w:r>
+      <w:proofErr w:type="spellEnd"/>
+      <w:r>
+        <w:t>) index for every point using the formula: </w:t>
+      </w:r>
+      <w:proofErr w:type="spellStart"/>
+      <w:r>
+        <w:rPr>
+          <w:b/>
+          <w:bCs/>
+        </w:rPr>
+        <w:t>ExG</w:t>
+      </w:r>
+      <w:proofErr w:type="spellEnd"/>
+      <w:r>
+        <w:rPr>
+          <w:b/>
+          <w:bCs/>
+        </w:rPr>
+        <w:t xml:space="preserve"> = 2 × G - R - B</w:t>
+      </w:r>
+      <w:r>
+        <w:t xml:space="preserve">, where R, G, and B are the red, green, and blue color channel intensities, respectively. A fixed global threshold (default = 40) was applied, whereby points with an </w:t>
+      </w:r>
+      <w:proofErr w:type="spellStart"/>
+      <w:r>
+        <w:t>ExG</w:t>
+      </w:r>
+      <w:proofErr w:type="spellEnd"/>
+      <w:r>
+        <w:t xml:space="preserve"> value greater than this threshold were classified as vegetation and retained. This process effectively filtered the point cloud to primarily green plant tissues.</w:t>
+      </w:r>
+    </w:p>
+    <w:p>
+      <w:r>
+        <w:rPr>
+          <w:b/>
+          <w:bCs/>
+        </w:rPr>
+        <w:t>4. Noise Reduction and Data Reduction</w:t>
+      </w:r>
+      <w:r>
+        <w:br/>
+        <w:t>The segmented point cloud underwent two successive cleaning and simplification operations. First, statistical outlier removal (Denoise_process.py) was employed to eliminate spurious noise points (e.g., sensor errors, floating pixels). This algorithm computed the mean distance (</w:t>
+      </w:r>
+      <w:proofErr w:type="spellStart"/>
+      <w:r>
+        <w:t>mean_dist</w:t>
+      </w:r>
+      <w:proofErr w:type="spellEnd"/>
+      <w:r>
+        <w:t>) and its standard deviation (</w:t>
+      </w:r>
+      <w:proofErr w:type="spellStart"/>
+      <w:r>
+        <w:t>std_dev</w:t>
+      </w:r>
+      <w:proofErr w:type="spellEnd"/>
+      <w:r>
+        <w:t>) from each point to its </w:t>
+      </w:r>
+      <w:proofErr w:type="spellStart"/>
+      <w:r>
+        <w:t>nb_neighbors</w:t>
+      </w:r>
+      <w:proofErr w:type="spellEnd"/>
+      <w:r>
+        <w:t> nearest neighbors. Points whose mean distance exceeded </w:t>
+      </w:r>
+      <w:proofErr w:type="spellStart"/>
+      <w:r>
+        <w:t>mean_dist</w:t>
+      </w:r>
+      <w:proofErr w:type="spellEnd"/>
+      <w:r>
+        <w:t xml:space="preserve"> + </w:t>
+      </w:r>
+      <w:proofErr w:type="spellStart"/>
+      <w:r>
+        <w:t>std_ratio</w:t>
+      </w:r>
+      <w:proofErr w:type="spellEnd"/>
+      <w:r>
+        <w:t xml:space="preserve"> × </w:t>
+      </w:r>
+      <w:proofErr w:type="spellStart"/>
+      <w:r>
+        <w:t>std_dev</w:t>
+      </w:r>
+      <w:proofErr w:type="spellEnd"/>
+      <w:r>
+        <w:t> were classified as outliers and removed, where </w:t>
+      </w:r>
+      <w:proofErr w:type="spellStart"/>
+      <w:r>
+        <w:t>std_ratio</w:t>
+      </w:r>
+      <w:proofErr w:type="spellEnd"/>
+      <w:r>
+        <w:t> is a user-defined multiplier.</w:t>
+      </w:r>
+      <w:r>
+        <w:br/>
+        <w:t xml:space="preserve">Subsequently, voxel grid </w:t>
+      </w:r>
+      <w:proofErr w:type="spellStart"/>
+      <w:r>
+        <w:t>downsampling</w:t>
+      </w:r>
+      <w:proofErr w:type="spellEnd"/>
+      <w:r>
+        <w:t xml:space="preserve"> (Voxel_downsample.py) was applied to uniformly reduce point density while preserving the overall geometric morphology. The 3D space was </w:t>
+      </w:r>
+      <w:r>
+        <w:lastRenderedPageBreak/>
+        <w:t>subdivided into a grid of cubic voxels with a user-specified edge length (</w:t>
+      </w:r>
+      <w:proofErr w:type="spellStart"/>
+      <w:r>
+        <w:t>voxel_size</w:t>
+      </w:r>
+      <w:proofErr w:type="spellEnd"/>
+      <w:r>
+        <w:t> in cm, internally converted to meters). Within each occupied voxel, all points were replaced by a single representative point (their centroid), significantly decreasing computational load for subsequent steps.</w:t>
+      </w:r>
+    </w:p>
+    <w:p>
+      <w:r>
+        <w:rPr>
+          <w:b/>
+          <w:bCs/>
+        </w:rPr>
+        <w:t>5. Individual Plant Instance Identification via DBSCAN Clustering</w:t>
+      </w:r>
+      <w:r>
+        <w:br/>
+        <w:t>To separate individual plant instances or major plant components within the processed scene, density-based spatial clustering (DBSCAN) was implemented in DBS_process.py. The algorithm grouped points based on a neighborhood distance (eps) and a minimum point threshold per cluster (</w:t>
+      </w:r>
+      <w:proofErr w:type="spellStart"/>
+      <w:r>
+        <w:t>min_points</w:t>
+      </w:r>
+      <w:proofErr w:type="spellEnd"/>
+      <w:r>
+        <w:t>). A post-clustering filter was applied to retain only significant clusters: primarily, clusters containing more than a minimum point count (limit) were kept. A fallback mechanism ensured a result was always generated; if the total points from all "large" clusters remained below the limit, the single largest detected cluster was retained to prevent an empty output.</w:t>
+      </w:r>
+    </w:p>
+    <w:p>
+      <w:r>
+        <w:rPr>
+          <w:b/>
+          <w:bCs/>
+        </w:rPr>
+        <w:t>6. Canopy Coverage and Volume Estimation</w:t>
+      </w:r>
+      <w:r>
+        <w:br/>
+        <w:t xml:space="preserve">Finally, the compute_COV.py module was executed to estimate a canopy-scale structural metric from the clustered point cloud. The processed point cloud for a single plant was first spatially normalized (centered and rotated to a standard orientation). A synthetic canopy was then simulated by replicating this normalized plant point cloud in a grid pattern (default: 4×4) with random per-plant variations in height (drawn from a truncated normal distribution) and rotation around the vertical axis. From this simulated canopy, a central region was extracted to avoid edge effects. A Coefficient of Volume (COV) metric was computed by performing a final voxel </w:t>
+      </w:r>
+      <w:proofErr w:type="spellStart"/>
+      <w:r>
+        <w:t>downsampling</w:t>
+      </w:r>
+      <w:proofErr w:type="spellEnd"/>
+      <w:r>
+        <w:t xml:space="preserve"> (voxel size = 0.1 m) on the central canopy points and calculating the total occupied volume as: </w:t>
+      </w:r>
+      <w:r>
+        <w:rPr>
+          <w:b/>
+          <w:bCs/>
+        </w:rPr>
+        <w:t>COV = N × v³</w:t>
+      </w:r>
+      <w:r>
+        <w:t>, where </w:t>
+      </w:r>
+      <w:r>
+        <w:rPr>
+          <w:i/>
+          <w:iCs/>
+        </w:rPr>
+        <w:t>N</w:t>
+      </w:r>
+      <w:r>
+        <w:t xml:space="preserve"> is the count of </w:t>
+      </w:r>
+      <w:proofErr w:type="spellStart"/>
+      <w:r>
+        <w:t>downsampled</w:t>
+      </w:r>
+      <w:proofErr w:type="spellEnd"/>
+      <w:r>
+        <w:t xml:space="preserve"> points and *v* is the voxel edge length. This COV value, representative of the plant's volume-filling capacity within a defined canopy space, was recorded for each input file in a summary CSV file.</w:t>
+      </w:r>
+    </w:p>
+    <w:p/>
+    <w:p/>
+    <w:p>
+      <w:pPr>
+        <w:rPr>
+          <w:b/>
+          <w:bCs/>
+        </w:rPr>
+      </w:pPr>
+      <w:r>
+        <w:rPr>
+          <w:b/>
+          <w:bCs/>
+        </w:rPr>
+        <w:t>Methods</w:t>
+      </w:r>
+    </w:p>
+    <w:p>
+      <w:r>
+        <w:rPr>
+          <w:b/>
+          <w:bCs/>
+        </w:rPr>
+        <w:t>3D Point Cloud Analysis Pipeline for Arabidopsis Thaliana</w:t>
+      </w:r>
+    </w:p>
+    <w:p>
+      <w:r>
+        <w:t>This study established a computational pipeline for analyzing 3D point clouds of </w:t>
+      </w:r>
+      <w:r>
+        <w:rPr>
+          <w:i/>
+          <w:iCs/>
+        </w:rPr>
+        <w:t>Arabidopsis thaliana</w:t>
+      </w:r>
+      <w:r>
+        <w:t>, integrating six sequential processing modules. Each module was implemented as a standalone Python script utilizing standard libraries (open3d, </w:t>
+      </w:r>
+      <w:proofErr w:type="spellStart"/>
+      <w:r>
+        <w:t>numpy</w:t>
+      </w:r>
+      <w:proofErr w:type="spellEnd"/>
+      <w:r>
+        <w:t>, </w:t>
+      </w:r>
+      <w:proofErr w:type="spellStart"/>
+      <w:r>
+        <w:t>plyfile</w:t>
+      </w:r>
+      <w:proofErr w:type="spellEnd"/>
+      <w:r>
+        <w:t>).</w:t>
+      </w:r>
+    </w:p>
+    <w:p>
+      <w:r>
+        <w:t>The raw .ply file, containing point coordinates, normals, and RGB color data, was first cropped to a defined bounding box (Box_process.py) to isolate the plant. Vegetative pixels were then segmented using the Excess Green index (</w:t>
+      </w:r>
+      <w:proofErr w:type="spellStart"/>
+      <w:r>
+        <w:t>ExG</w:t>
+      </w:r>
+      <w:proofErr w:type="spellEnd"/>
+      <w:r>
+        <w:t xml:space="preserve"> = 2G – R – B) with a fixed threshold of 40 (Color_exg.py).</w:t>
+      </w:r>
+    </w:p>
+    <w:p>
+      <w:r>
+        <w:t xml:space="preserve">The resulting point cloud was denoised by removing statistical outliers based on neighborhood distances (Denoise_process.py) and uniformly </w:t>
+      </w:r>
+      <w:proofErr w:type="spellStart"/>
+      <w:r>
+        <w:t>downsampled</w:t>
+      </w:r>
+      <w:proofErr w:type="spellEnd"/>
+      <w:r>
+        <w:t xml:space="preserve"> via voxel grid simplification (Voxel_downsample.py). Individual plant instances were subsequently identified and isolated using DBSCAN density-based clustering with a post-filter to retain only substantial clusters (DBS_process.py).</w:t>
+      </w:r>
+    </w:p>
+    <w:p>
+      <w:r>
+        <w:t xml:space="preserve">Finally, for volume estimation, a normalized plant point cloud was used to generate a synthetic 4x4 canopy grid with randomized height and rotation. The central region of this </w:t>
+      </w:r>
+      <w:r>
+        <w:lastRenderedPageBreak/>
+        <w:t xml:space="preserve">canopy was extracted, and a </w:t>
+      </w:r>
+      <w:r>
+        <w:rPr>
+          <w:rFonts w:hint="eastAsia"/>
+        </w:rPr>
+        <w:t>Plant Occupation</w:t>
+      </w:r>
+      <w:r>
+        <w:t xml:space="preserve"> Volume (</w:t>
+      </w:r>
+      <w:r>
+        <w:rPr>
+          <w:rFonts w:hint="eastAsia"/>
+        </w:rPr>
+        <w:t>P</w:t>
+      </w:r>
+      <w:r>
+        <w:t>OV) was calculated from a voxel-</w:t>
+      </w:r>
+      <w:proofErr w:type="spellStart"/>
+      <w:r>
+        <w:t>downsampled</w:t>
+      </w:r>
+      <w:proofErr w:type="spellEnd"/>
+      <w:r>
+        <w:t xml:space="preserve"> representation (compute_COV.py). </w:t>
+      </w:r>
+    </w:p>
+    <w:p/>
+    <w:p>
+      <w:pPr>
+        <w:rPr>
+          <w:rFonts w:hint="eastAsia"/>
+        </w:rPr>
+      </w:pPr>
+    </w:p>
+    <w:p>
+      <w:pPr>
+        <w:rPr>
+          <w:rFonts w:hint="eastAsia"/>
+        </w:rPr>
+      </w:pPr>
     </w:p>
     <w:sectPr>
       <w:pgSz w:w="11906" w:h="16838"/>

</xml_diff>